<commit_message>
I took my chick up to the North, yeah (badass *itch)
</commit_message>
<xml_diff>
--- a/docs/SPIintro.docx
+++ b/docs/SPIintro.docx
@@ -1,6 +1,6 @@
 
 <file path=word/document.xml><?xml version="1.0" encoding="utf-8"?>
-<w:document xmlns:wpc="http://schemas.microsoft.com/office/word/2010/wordprocessingCanvas" xmlns:cx="http://schemas.microsoft.com/office/drawing/2014/chartex" xmlns:cx1="http://schemas.microsoft.com/office/drawing/2015/9/8/chartex" xmlns:cx2="http://schemas.microsoft.com/office/drawing/2015/10/21/chartex" xmlns:cx3="http://schemas.microsoft.com/office/drawing/2016/5/9/chartex" xmlns:cx4="http://schemas.microsoft.com/office/drawing/2016/5/10/chartex" xmlns:cx5="http://schemas.microsoft.com/office/drawing/2016/5/11/chartex" xmlns:cx6="http://schemas.microsoft.com/office/drawing/2016/5/12/chartex" xmlns:cx7="http://schemas.microsoft.com/office/drawing/2016/5/13/chartex" xmlns:cx8="http://schemas.microsoft.com/office/drawing/2016/5/14/chartex" xmlns:mc="http://schemas.openxmlformats.org/markup-compatibility/2006" xmlns:aink="http://schemas.microsoft.com/office/drawing/2016/ink" xmlns:am3d="http://schemas.microsoft.com/office/drawing/2017/model3d" xmlns:o="urn:schemas-microsoft-com:office:office" xmlns:r="http://schemas.openxmlformats.org/officeDocument/2006/relationships" xmlns:m="http://schemas.openxmlformats.org/officeDocument/2006/math" xmlns:v="urn:schemas-microsoft-com:vml" xmlns:wp14="http://schemas.microsoft.com/office/word/2010/wordprocessingDrawing" xmlns:wp="http://schemas.openxmlformats.org/drawingml/2006/wordprocessingDrawing" xmlns:w10="urn:schemas-microsoft-com:office:word" xmlns:w="http://schemas.openxmlformats.org/wordprocessingml/2006/main" xmlns:w14="http://schemas.microsoft.com/office/word/2010/wordml" xmlns:w15="http://schemas.microsoft.com/office/word/2012/wordml" xmlns:w16cex="http://schemas.microsoft.com/office/word/2018/wordml/cex" xmlns:w16cid="http://schemas.microsoft.com/office/word/2016/wordml/cid" xmlns:w16="http://schemas.microsoft.com/office/word/2018/wordml" xmlns:w16se="http://schemas.microsoft.com/office/word/2015/wordml/symex" xmlns:wpg="http://schemas.microsoft.com/office/word/2010/wordprocessingGroup" xmlns:wpi="http://schemas.microsoft.com/office/word/2010/wordprocessingInk" xmlns:wne="http://schemas.microsoft.com/office/word/2006/wordml" xmlns:wps="http://schemas.microsoft.com/office/word/2010/wordprocessingShape" mc:Ignorable="w14 w15 w16se w16cid w16 w16cex wp14">
+<w:document xmlns:wpc="http://schemas.microsoft.com/office/word/2010/wordprocessingCanvas" xmlns:cx="http://schemas.microsoft.com/office/drawing/2014/chartex" xmlns:cx1="http://schemas.microsoft.com/office/drawing/2015/9/8/chartex" xmlns:cx2="http://schemas.microsoft.com/office/drawing/2015/10/21/chartex" xmlns:cx3="http://schemas.microsoft.com/office/drawing/2016/5/9/chartex" xmlns:cx4="http://schemas.microsoft.com/office/drawing/2016/5/10/chartex" xmlns:cx5="http://schemas.microsoft.com/office/drawing/2016/5/11/chartex" xmlns:cx6="http://schemas.microsoft.com/office/drawing/2016/5/12/chartex" xmlns:cx7="http://schemas.microsoft.com/office/drawing/2016/5/13/chartex" xmlns:cx8="http://schemas.microsoft.com/office/drawing/2016/5/14/chartex" xmlns:mc="http://schemas.openxmlformats.org/markup-compatibility/2006" xmlns:aink="http://schemas.microsoft.com/office/drawing/2016/ink" xmlns:am3d="http://schemas.microsoft.com/office/drawing/2017/model3d" xmlns:o="urn:schemas-microsoft-com:office:office" xmlns:oel="http://schemas.microsoft.com/office/2019/extlst" xmlns:r="http://schemas.openxmlformats.org/officeDocument/2006/relationships" xmlns:m="http://schemas.openxmlformats.org/officeDocument/2006/math" xmlns:v="urn:schemas-microsoft-com:vml" xmlns:wp14="http://schemas.microsoft.com/office/word/2010/wordprocessingDrawing" xmlns:wp="http://schemas.openxmlformats.org/drawingml/2006/wordprocessingDrawing" xmlns:w10="urn:schemas-microsoft-com:office:word" xmlns:w="http://schemas.openxmlformats.org/wordprocessingml/2006/main" xmlns:w14="http://schemas.microsoft.com/office/word/2010/wordml" xmlns:w15="http://schemas.microsoft.com/office/word/2012/wordml" xmlns:w16cex="http://schemas.microsoft.com/office/word/2018/wordml/cex" xmlns:w16cid="http://schemas.microsoft.com/office/word/2016/wordml/cid" xmlns:w16="http://schemas.microsoft.com/office/word/2018/wordml" xmlns:w16du="http://schemas.microsoft.com/office/word/2023/wordml/word16du" xmlns:w16sdtdh="http://schemas.microsoft.com/office/word/2020/wordml/sdtdatahash" xmlns:w16se="http://schemas.microsoft.com/office/word/2015/wordml/symex" xmlns:wpg="http://schemas.microsoft.com/office/word/2010/wordprocessingGroup" xmlns:wpi="http://schemas.microsoft.com/office/word/2010/wordprocessingInk" xmlns:wne="http://schemas.microsoft.com/office/word/2006/wordml" xmlns:wps="http://schemas.microsoft.com/office/word/2010/wordprocessingShape" mc:Ignorable="w14 w15 w16se w16cid w16 w16cex w16sdtdh wp14">
   <w:body>
     <w:p>
       <w:pPr>
@@ -95,6 +95,7 @@
       </w:pPr>
       <w:r>
         <w:rPr>
+          <w:noProof/>
           <w:sz w:val="32"/>
           <w:szCs w:val="32"/>
           <w:lang w:val="en-IN"/>
@@ -173,6 +174,7 @@
       </w:pPr>
       <w:r>
         <w:rPr>
+          <w:noProof/>
           <w:sz w:val="32"/>
           <w:szCs w:val="32"/>
           <w:lang w:val="en-IN"/>
@@ -288,8 +290,18 @@
           <w:szCs w:val="32"/>
           <w:lang w:val="en-IN"/>
         </w:rPr>
-        <w:t>In this there is only 1 wires for data instead of  2</w:t>
-      </w:r>
+        <w:t xml:space="preserve">In this there is only 1 wires for data instead </w:t>
+      </w:r>
+      <w:proofErr w:type="gramStart"/>
+      <w:r>
+        <w:rPr>
+          <w:sz w:val="32"/>
+          <w:szCs w:val="32"/>
+          <w:lang w:val="en-IN"/>
+        </w:rPr>
+        <w:t>of  2</w:t>
+      </w:r>
+      <w:proofErr w:type="gramEnd"/>
     </w:p>
     <w:p>
       <w:pPr>
@@ -328,6 +340,7 @@
       </w:pPr>
       <w:r>
         <w:rPr>
+          <w:noProof/>
           <w:sz w:val="32"/>
           <w:szCs w:val="32"/>
           <w:lang w:val="en-IN"/>
@@ -388,29 +401,56 @@
           <w:szCs w:val="32"/>
           <w:lang w:val="en-IN"/>
         </w:rPr>
-        <w:t>There is two shift registers in both master and slave</w:t>
-      </w:r>
-    </w:p>
-    <w:p>
-      <w:pPr>
-        <w:pStyle w:val="ListParagraph"/>
-        <w:numPr>
-          <w:ilvl w:val="0"/>
-          <w:numId w:val="1"/>
-        </w:numPr>
-        <w:rPr>
-          <w:sz w:val="32"/>
-          <w:szCs w:val="32"/>
-          <w:lang w:val="en-IN"/>
-        </w:rPr>
-      </w:pPr>
-      <w:r>
-        <w:rPr>
-          <w:sz w:val="32"/>
-          <w:szCs w:val="32"/>
-          <w:lang w:val="en-IN"/>
-        </w:rPr>
-        <w:t>Clock for both of the shift register are generated by the clock generator (SCL)</w:t>
+        <w:t xml:space="preserve">There </w:t>
+      </w:r>
+      <w:proofErr w:type="gramStart"/>
+      <w:r>
+        <w:rPr>
+          <w:sz w:val="32"/>
+          <w:szCs w:val="32"/>
+          <w:lang w:val="en-IN"/>
+        </w:rPr>
+        <w:t>is</w:t>
+      </w:r>
+      <w:proofErr w:type="gramEnd"/>
+      <w:r>
+        <w:rPr>
+          <w:sz w:val="32"/>
+          <w:szCs w:val="32"/>
+          <w:lang w:val="en-IN"/>
+        </w:rPr>
+        <w:t xml:space="preserve"> two shift registers in both master and slave</w:t>
+      </w:r>
+    </w:p>
+    <w:p>
+      <w:pPr>
+        <w:pStyle w:val="ListParagraph"/>
+        <w:numPr>
+          <w:ilvl w:val="0"/>
+          <w:numId w:val="1"/>
+        </w:numPr>
+        <w:rPr>
+          <w:sz w:val="32"/>
+          <w:szCs w:val="32"/>
+          <w:lang w:val="en-IN"/>
+        </w:rPr>
+      </w:pPr>
+      <w:r>
+        <w:rPr>
+          <w:sz w:val="32"/>
+          <w:szCs w:val="32"/>
+          <w:lang w:val="en-IN"/>
+        </w:rPr>
+        <w:t>Clock for both of the shift register are generated by the clock generator (SCL</w:t>
+      </w:r>
+      <w:proofErr w:type="gramStart"/>
+      <w:r>
+        <w:rPr>
+          <w:sz w:val="32"/>
+          <w:szCs w:val="32"/>
+          <w:lang w:val="en-IN"/>
+        </w:rPr>
+        <w:t>)</w:t>
       </w:r>
       <w:r>
         <w:rPr>
@@ -426,7 +466,16 @@
           <w:szCs w:val="32"/>
           <w:lang w:val="en-IN"/>
         </w:rPr>
-        <w:t>, this can be configured to Falling or Rising Edge triggered</w:t>
+        <w:t>,</w:t>
+      </w:r>
+      <w:proofErr w:type="gramEnd"/>
+      <w:r>
+        <w:rPr>
+          <w:sz w:val="32"/>
+          <w:szCs w:val="32"/>
+          <w:lang w:val="en-IN"/>
+        </w:rPr>
+        <w:t xml:space="preserve"> this can be configured to Falling or Rising Edge triggered</w:t>
       </w:r>
     </w:p>
     <w:p>
@@ -510,6 +559,7 @@
       </w:pPr>
       <w:r>
         <w:rPr>
+          <w:noProof/>
           <w:sz w:val="32"/>
           <w:szCs w:val="32"/>
           <w:lang w:val="en-IN"/>
@@ -757,6 +807,7 @@
       </w:pPr>
       <w:r>
         <w:rPr>
+          <w:noProof/>
           <w:sz w:val="32"/>
           <w:szCs w:val="32"/>
           <w:lang w:val="en-IN"/>
@@ -836,11 +887,30 @@
       </w:pPr>
       <w:r>
         <w:rPr>
-          <w:sz w:val="32"/>
-          <w:szCs w:val="32"/>
-          <w:lang w:val="en-IN"/>
-        </w:rPr>
-        <w:t>Mode 1: climbing mountain aka Raising edge from idle mode</w:t>
+          <w:b/>
+          <w:bCs/>
+          <w:sz w:val="32"/>
+          <w:szCs w:val="32"/>
+          <w:lang w:val="en-IN"/>
+        </w:rPr>
+        <w:t>Mode 1</w:t>
+      </w:r>
+      <w:r>
+        <w:rPr>
+          <w:sz w:val="32"/>
+          <w:szCs w:val="32"/>
+          <w:lang w:val="en-IN"/>
+        </w:rPr>
+        <w:t xml:space="preserve">: climbing mountain aka </w:t>
+      </w:r>
+      <w:r>
+        <w:rPr>
+          <w:sz w:val="32"/>
+          <w:szCs w:val="32"/>
+          <w:highlight w:val="yellow"/>
+          <w:lang w:val="en-IN"/>
+        </w:rPr>
+        <w:t>Raising edge from idle mode</w:t>
       </w:r>
     </w:p>
     <w:p>
@@ -858,11 +928,21 @@
       </w:pPr>
       <w:r>
         <w:rPr>
-          <w:sz w:val="32"/>
-          <w:szCs w:val="32"/>
-          <w:lang w:val="en-IN"/>
-        </w:rPr>
-        <w:t xml:space="preserve">Mode 2: </w:t>
+          <w:b/>
+          <w:bCs/>
+          <w:sz w:val="32"/>
+          <w:szCs w:val="32"/>
+          <w:lang w:val="en-IN"/>
+        </w:rPr>
+        <w:t>Mode 2</w:t>
+      </w:r>
+      <w:r>
+        <w:rPr>
+          <w:sz w:val="32"/>
+          <w:szCs w:val="32"/>
+          <w:lang w:val="en-IN"/>
+        </w:rPr>
+        <w:t xml:space="preserve">: </w:t>
       </w:r>
       <w:r>
         <w:rPr>
@@ -886,7 +966,36 @@
           <w:szCs w:val="32"/>
           <w:lang w:val="en-IN"/>
         </w:rPr>
-        <w:t xml:space="preserve"> aka Falling edge to  idle mode</w:t>
+        <w:t xml:space="preserve"> aka </w:t>
+      </w:r>
+      <w:r>
+        <w:rPr>
+          <w:sz w:val="32"/>
+          <w:szCs w:val="32"/>
+          <w:highlight w:val="yellow"/>
+          <w:lang w:val="en-IN"/>
+        </w:rPr>
+        <w:t xml:space="preserve">Falling edge </w:t>
+      </w:r>
+      <w:proofErr w:type="gramStart"/>
+      <w:r>
+        <w:rPr>
+          <w:sz w:val="32"/>
+          <w:szCs w:val="32"/>
+          <w:highlight w:val="yellow"/>
+          <w:lang w:val="en-IN"/>
+        </w:rPr>
+        <w:t>to  idle</w:t>
+      </w:r>
+      <w:proofErr w:type="gramEnd"/>
+      <w:r>
+        <w:rPr>
+          <w:sz w:val="32"/>
+          <w:szCs w:val="32"/>
+          <w:highlight w:val="yellow"/>
+          <w:lang w:val="en-IN"/>
+        </w:rPr>
+        <w:t xml:space="preserve"> mode</w:t>
       </w:r>
     </w:p>
     <w:p>
@@ -904,11 +1013,30 @@
       </w:pPr>
       <w:r>
         <w:rPr>
-          <w:sz w:val="32"/>
-          <w:szCs w:val="32"/>
-          <w:lang w:val="en-IN"/>
-        </w:rPr>
-        <w:t>Mode 3: descend cave aka falling from idle mode</w:t>
+          <w:b/>
+          <w:bCs/>
+          <w:sz w:val="32"/>
+          <w:szCs w:val="32"/>
+          <w:lang w:val="en-IN"/>
+        </w:rPr>
+        <w:t>Mode 3</w:t>
+      </w:r>
+      <w:r>
+        <w:rPr>
+          <w:sz w:val="32"/>
+          <w:szCs w:val="32"/>
+          <w:lang w:val="en-IN"/>
+        </w:rPr>
+        <w:t xml:space="preserve">: descend cave aka </w:t>
+      </w:r>
+      <w:r>
+        <w:rPr>
+          <w:sz w:val="32"/>
+          <w:szCs w:val="32"/>
+          <w:highlight w:val="cyan"/>
+          <w:lang w:val="en-IN"/>
+        </w:rPr>
+        <w:t>falling from idle mode</w:t>
       </w:r>
     </w:p>
     <w:p>
@@ -926,11 +1054,30 @@
       </w:pPr>
       <w:r>
         <w:rPr>
-          <w:sz w:val="32"/>
-          <w:szCs w:val="32"/>
-          <w:lang w:val="en-IN"/>
-        </w:rPr>
-        <w:t>Mode 4: climb cave aka raise to idle mode</w:t>
+          <w:b/>
+          <w:bCs/>
+          <w:sz w:val="32"/>
+          <w:szCs w:val="32"/>
+          <w:lang w:val="en-IN"/>
+        </w:rPr>
+        <w:t>Mode 4</w:t>
+      </w:r>
+      <w:r>
+        <w:rPr>
+          <w:sz w:val="32"/>
+          <w:szCs w:val="32"/>
+          <w:lang w:val="en-IN"/>
+        </w:rPr>
+        <w:t xml:space="preserve">: climb cave aka </w:t>
+      </w:r>
+      <w:r>
+        <w:rPr>
+          <w:sz w:val="32"/>
+          <w:szCs w:val="32"/>
+          <w:highlight w:val="cyan"/>
+          <w:lang w:val="en-IN"/>
+        </w:rPr>
+        <w:t>raise to idle mode</w:t>
       </w:r>
     </w:p>
     <w:sectPr>
@@ -944,7 +1091,7 @@
 </file>
 
 <file path=word/numbering.xml><?xml version="1.0" encoding="utf-8"?>
-<w:numbering xmlns:wpc="http://schemas.microsoft.com/office/word/2010/wordprocessingCanvas" xmlns:cx="http://schemas.microsoft.com/office/drawing/2014/chartex" xmlns:cx1="http://schemas.microsoft.com/office/drawing/2015/9/8/chartex" xmlns:cx2="http://schemas.microsoft.com/office/drawing/2015/10/21/chartex" xmlns:cx3="http://schemas.microsoft.com/office/drawing/2016/5/9/chartex" xmlns:cx4="http://schemas.microsoft.com/office/drawing/2016/5/10/chartex" xmlns:cx5="http://schemas.microsoft.com/office/drawing/2016/5/11/chartex" xmlns:cx6="http://schemas.microsoft.com/office/drawing/2016/5/12/chartex" xmlns:cx7="http://schemas.microsoft.com/office/drawing/2016/5/13/chartex" xmlns:cx8="http://schemas.microsoft.com/office/drawing/2016/5/14/chartex" xmlns:mc="http://schemas.openxmlformats.org/markup-compatibility/2006" xmlns:aink="http://schemas.microsoft.com/office/drawing/2016/ink" xmlns:am3d="http://schemas.microsoft.com/office/drawing/2017/model3d" xmlns:o="urn:schemas-microsoft-com:office:office" xmlns:r="http://schemas.openxmlformats.org/officeDocument/2006/relationships" xmlns:m="http://schemas.openxmlformats.org/officeDocument/2006/math" xmlns:v="urn:schemas-microsoft-com:vml" xmlns:wp14="http://schemas.microsoft.com/office/word/2010/wordprocessingDrawing" xmlns:wp="http://schemas.openxmlformats.org/drawingml/2006/wordprocessingDrawing" xmlns:w10="urn:schemas-microsoft-com:office:word" xmlns:w="http://schemas.openxmlformats.org/wordprocessingml/2006/main" xmlns:w14="http://schemas.microsoft.com/office/word/2010/wordml" xmlns:w15="http://schemas.microsoft.com/office/word/2012/wordml" xmlns:w16cex="http://schemas.microsoft.com/office/word/2018/wordml/cex" xmlns:w16cid="http://schemas.microsoft.com/office/word/2016/wordml/cid" xmlns:w16="http://schemas.microsoft.com/office/word/2018/wordml" xmlns:w16se="http://schemas.microsoft.com/office/word/2015/wordml/symex" xmlns:wpg="http://schemas.microsoft.com/office/word/2010/wordprocessingGroup" xmlns:wpi="http://schemas.microsoft.com/office/word/2010/wordprocessingInk" xmlns:wne="http://schemas.microsoft.com/office/word/2006/wordml" xmlns:wps="http://schemas.microsoft.com/office/word/2010/wordprocessingShape" mc:Ignorable="w14 w15 w16se w16cid w16 w16cex wp14">
+<w:numbering xmlns:wpc="http://schemas.microsoft.com/office/word/2010/wordprocessingCanvas" xmlns:cx="http://schemas.microsoft.com/office/drawing/2014/chartex" xmlns:cx1="http://schemas.microsoft.com/office/drawing/2015/9/8/chartex" xmlns:cx2="http://schemas.microsoft.com/office/drawing/2015/10/21/chartex" xmlns:cx3="http://schemas.microsoft.com/office/drawing/2016/5/9/chartex" xmlns:cx4="http://schemas.microsoft.com/office/drawing/2016/5/10/chartex" xmlns:cx5="http://schemas.microsoft.com/office/drawing/2016/5/11/chartex" xmlns:cx6="http://schemas.microsoft.com/office/drawing/2016/5/12/chartex" xmlns:cx7="http://schemas.microsoft.com/office/drawing/2016/5/13/chartex" xmlns:cx8="http://schemas.microsoft.com/office/drawing/2016/5/14/chartex" xmlns:mc="http://schemas.openxmlformats.org/markup-compatibility/2006" xmlns:aink="http://schemas.microsoft.com/office/drawing/2016/ink" xmlns:am3d="http://schemas.microsoft.com/office/drawing/2017/model3d" xmlns:o="urn:schemas-microsoft-com:office:office" xmlns:oel="http://schemas.microsoft.com/office/2019/extlst" xmlns:r="http://schemas.openxmlformats.org/officeDocument/2006/relationships" xmlns:m="http://schemas.openxmlformats.org/officeDocument/2006/math" xmlns:v="urn:schemas-microsoft-com:vml" xmlns:wp14="http://schemas.microsoft.com/office/word/2010/wordprocessingDrawing" xmlns:wp="http://schemas.openxmlformats.org/drawingml/2006/wordprocessingDrawing" xmlns:w10="urn:schemas-microsoft-com:office:word" xmlns:w="http://schemas.openxmlformats.org/wordprocessingml/2006/main" xmlns:w14="http://schemas.microsoft.com/office/word/2010/wordml" xmlns:w15="http://schemas.microsoft.com/office/word/2012/wordml" xmlns:w16cex="http://schemas.microsoft.com/office/word/2018/wordml/cex" xmlns:w16cid="http://schemas.microsoft.com/office/word/2016/wordml/cid" xmlns:w16="http://schemas.microsoft.com/office/word/2018/wordml" xmlns:w16du="http://schemas.microsoft.com/office/word/2023/wordml/word16du" xmlns:w16sdtdh="http://schemas.microsoft.com/office/word/2020/wordml/sdtdatahash" xmlns:w16se="http://schemas.microsoft.com/office/word/2015/wordml/symex" xmlns:wpg="http://schemas.microsoft.com/office/word/2010/wordprocessingGroup" xmlns:wpi="http://schemas.microsoft.com/office/word/2010/wordprocessingInk" xmlns:wne="http://schemas.microsoft.com/office/word/2006/wordml" xmlns:wps="http://schemas.microsoft.com/office/word/2010/wordprocessingShape" mc:Ignorable="w14 w15 w16se w16cid w16 w16cex w16sdtdh wp14">
   <w:abstractNum w:abstractNumId="0" w15:restartNumberingAfterBreak="0">
     <w:nsid w:val="33F15636"/>
     <w:multiLevelType w:val="hybridMultilevel"/>
@@ -1034,14 +1181,14 @@
       </w:pPr>
     </w:lvl>
   </w:abstractNum>
-  <w:num w:numId="1">
+  <w:num w:numId="1" w16cid:durableId="804466770">
     <w:abstractNumId w:val="0"/>
   </w:num>
 </w:numbering>
 </file>
 
 <file path=word/styles.xml><?xml version="1.0" encoding="utf-8"?>
-<w:styles xmlns:mc="http://schemas.openxmlformats.org/markup-compatibility/2006" xmlns:r="http://schemas.openxmlformats.org/officeDocument/2006/relationships" xmlns:w="http://schemas.openxmlformats.org/wordprocessingml/2006/main" xmlns:w14="http://schemas.microsoft.com/office/word/2010/wordml" xmlns:w15="http://schemas.microsoft.com/office/word/2012/wordml" xmlns:w16cex="http://schemas.microsoft.com/office/word/2018/wordml/cex" xmlns:w16cid="http://schemas.microsoft.com/office/word/2016/wordml/cid" xmlns:w16="http://schemas.microsoft.com/office/word/2018/wordml" xmlns:w16se="http://schemas.microsoft.com/office/word/2015/wordml/symex" mc:Ignorable="w14 w15 w16se w16cid w16 w16cex">
+<w:styles xmlns:mc="http://schemas.openxmlformats.org/markup-compatibility/2006" xmlns:r="http://schemas.openxmlformats.org/officeDocument/2006/relationships" xmlns:w="http://schemas.openxmlformats.org/wordprocessingml/2006/main" xmlns:w14="http://schemas.microsoft.com/office/word/2010/wordml" xmlns:w15="http://schemas.microsoft.com/office/word/2012/wordml" xmlns:w16cex="http://schemas.microsoft.com/office/word/2018/wordml/cex" xmlns:w16cid="http://schemas.microsoft.com/office/word/2016/wordml/cid" xmlns:w16="http://schemas.microsoft.com/office/word/2018/wordml" xmlns:w16sdtdh="http://schemas.microsoft.com/office/word/2020/wordml/sdtdatahash" xmlns:w16se="http://schemas.microsoft.com/office/word/2015/wordml/symex" mc:Ignorable="w14 w15 w16se w16cid w16 w16cex w16sdtdh">
   <w:docDefaults>
     <w:rPrDefault>
       <w:rPr>

</xml_diff>